<commit_message>
validação das rotas, adição de CSS ás páginas e toques finais
</commit_message>
<xml_diff>
--- a/DOCUMENTACAO/SÃO PAULO TECH SCHOOL.docx
+++ b/DOCUMENTACAO/SÃO PAULO TECH SCHOOL.docx
@@ -2064,152 +2064,6 @@
     </w:p>
     <w:p>
       <w:pPr>
-        <w:pStyle w:val="NormalWeb"/>
-        <w:rPr>
-          <w:rFonts w:ascii="Arial" w:hAnsi="Arial" w:cs="Arial"/>
-        </w:rPr>
-      </w:pPr>
-    </w:p>
-    <w:p>
-      <w:pPr>
-        <w:pStyle w:val="NormalWeb"/>
-        <w:ind w:firstLine="708"/>
-        <w:rPr>
-          <w:rFonts w:ascii="Arial" w:hAnsi="Arial" w:cs="Arial"/>
-        </w:rPr>
-      </w:pPr>
-    </w:p>
-    <w:p>
-      <w:pPr>
-        <w:pStyle w:val="NormalWeb"/>
-        <w:ind w:firstLine="708"/>
-        <w:rPr>
-          <w:rFonts w:ascii="Arial" w:hAnsi="Arial" w:cs="Arial"/>
-        </w:rPr>
-      </w:pPr>
-    </w:p>
-    <w:p>
-      <w:pPr>
-        <w:pStyle w:val="NormalWeb"/>
-        <w:rPr>
-          <w:rFonts w:ascii="Arial" w:hAnsi="Arial" w:cs="Arial"/>
-        </w:rPr>
-      </w:pPr>
-    </w:p>
-    <w:p>
-      <w:pPr>
-        <w:pStyle w:val="NormalWeb"/>
-        <w:rPr>
-          <w:rFonts w:ascii="Arial" w:hAnsi="Arial" w:cs="Arial"/>
-        </w:rPr>
-      </w:pPr>
-    </w:p>
-    <w:p>
-      <w:pPr>
-        <w:pStyle w:val="NormalWeb"/>
-        <w:rPr>
-          <w:rFonts w:ascii="Arial" w:hAnsi="Arial" w:cs="Arial"/>
-        </w:rPr>
-      </w:pPr>
-    </w:p>
-    <w:p>
-      <w:pPr>
-        <w:pStyle w:val="NormalWeb"/>
-        <w:rPr>
-          <w:rFonts w:ascii="Arial" w:hAnsi="Arial" w:cs="Arial"/>
-        </w:rPr>
-      </w:pPr>
-    </w:p>
-    <w:p>
-      <w:pPr>
-        <w:pStyle w:val="NormalWeb"/>
-        <w:rPr>
-          <w:rFonts w:ascii="Arial" w:hAnsi="Arial" w:cs="Arial"/>
-        </w:rPr>
-      </w:pPr>
-    </w:p>
-    <w:p>
-      <w:pPr>
-        <w:pStyle w:val="NormalWeb"/>
-        <w:rPr>
-          <w:rFonts w:ascii="Arial" w:hAnsi="Arial" w:cs="Arial"/>
-        </w:rPr>
-      </w:pPr>
-    </w:p>
-    <w:p>
-      <w:pPr>
-        <w:pStyle w:val="NormalWeb"/>
-        <w:rPr>
-          <w:rFonts w:ascii="Arial" w:hAnsi="Arial" w:cs="Arial"/>
-        </w:rPr>
-      </w:pPr>
-    </w:p>
-    <w:p>
-      <w:pPr>
-        <w:pStyle w:val="NormalWeb"/>
-        <w:rPr>
-          <w:rFonts w:ascii="Arial" w:hAnsi="Arial" w:cs="Arial"/>
-        </w:rPr>
-      </w:pPr>
-    </w:p>
-    <w:p>
-      <w:pPr>
-        <w:pStyle w:val="NormalWeb"/>
-        <w:rPr>
-          <w:rFonts w:ascii="Arial" w:hAnsi="Arial" w:cs="Arial"/>
-        </w:rPr>
-      </w:pPr>
-    </w:p>
-    <w:p>
-      <w:pPr>
-        <w:pStyle w:val="NormalWeb"/>
-        <w:rPr>
-          <w:rFonts w:ascii="Arial" w:hAnsi="Arial" w:cs="Arial"/>
-        </w:rPr>
-      </w:pPr>
-    </w:p>
-    <w:p>
-      <w:pPr>
-        <w:spacing w:after="0" w:line="240" w:lineRule="auto"/>
-        <w:rPr>
-          <w:rFonts w:eastAsia="Times New Roman" w:cstheme="minorHAnsi"/>
-          <w:sz w:val="24"/>
-          <w:szCs w:val="24"/>
-        </w:rPr>
-      </w:pPr>
-    </w:p>
-    <w:p>
-      <w:pPr>
-        <w:spacing w:after="0" w:line="240" w:lineRule="auto"/>
-        <w:rPr>
-          <w:rFonts w:eastAsia="Times New Roman" w:cstheme="minorHAnsi"/>
-          <w:sz w:val="24"/>
-          <w:szCs w:val="24"/>
-        </w:rPr>
-      </w:pPr>
-    </w:p>
-    <w:p>
-      <w:pPr>
-        <w:spacing w:after="0" w:line="240" w:lineRule="auto"/>
-        <w:rPr>
-          <w:rFonts w:eastAsia="Times New Roman" w:cstheme="minorHAnsi"/>
-          <w:sz w:val="24"/>
-          <w:szCs w:val="24"/>
-        </w:rPr>
-      </w:pPr>
-    </w:p>
-    <w:p>
-      <w:pPr>
-        <w:spacing w:after="0" w:line="240" w:lineRule="auto"/>
-        <w:rPr>
-          <w:rFonts w:eastAsia="Times New Roman" w:cstheme="minorHAnsi"/>
-          <w:sz w:val="24"/>
-          <w:szCs w:val="24"/>
-        </w:rPr>
-      </w:pPr>
-    </w:p>
-    <w:p>
-      <w:pPr>
         <w:spacing w:after="0" w:line="240" w:lineRule="auto"/>
         <w:rPr>
           <w:rFonts w:eastAsia="Times New Roman" w:cstheme="minorHAnsi"/>
@@ -2355,216 +2209,6 @@
         </w:rPr>
         <w:t>vos jogadores (ajudando-os a entender a complexidade do jogo, como a distinção entre as rotas) e para fãs veteranos.</w:t>
       </w:r>
-    </w:p>
-    <w:p>
-      <w:pPr>
-        <w:spacing w:after="0" w:line="240" w:lineRule="auto"/>
-        <w:rPr>
-          <w:rFonts w:ascii="Arial" w:eastAsia="Times New Roman" w:hAnsi="Arial" w:cs="Arial"/>
-          <w:sz w:val="24"/>
-          <w:szCs w:val="24"/>
-        </w:rPr>
-      </w:pPr>
-    </w:p>
-    <w:p>
-      <w:pPr>
-        <w:spacing w:after="0" w:line="240" w:lineRule="auto"/>
-        <w:rPr>
-          <w:rFonts w:ascii="Arial" w:eastAsia="Times New Roman" w:hAnsi="Arial" w:cs="Arial"/>
-          <w:sz w:val="24"/>
-          <w:szCs w:val="24"/>
-        </w:rPr>
-      </w:pPr>
-    </w:p>
-    <w:p>
-      <w:pPr>
-        <w:spacing w:after="0" w:line="240" w:lineRule="auto"/>
-        <w:rPr>
-          <w:rFonts w:ascii="Arial" w:eastAsia="Times New Roman" w:hAnsi="Arial" w:cs="Arial"/>
-          <w:sz w:val="24"/>
-          <w:szCs w:val="24"/>
-        </w:rPr>
-      </w:pPr>
-    </w:p>
-    <w:p>
-      <w:pPr>
-        <w:spacing w:after="0" w:line="240" w:lineRule="auto"/>
-        <w:rPr>
-          <w:rFonts w:ascii="Arial" w:eastAsia="Times New Roman" w:hAnsi="Arial" w:cs="Arial"/>
-          <w:sz w:val="24"/>
-          <w:szCs w:val="24"/>
-        </w:rPr>
-      </w:pPr>
-    </w:p>
-    <w:p>
-      <w:pPr>
-        <w:spacing w:after="0" w:line="240" w:lineRule="auto"/>
-        <w:rPr>
-          <w:rFonts w:ascii="Arial" w:eastAsia="Times New Roman" w:hAnsi="Arial" w:cs="Arial"/>
-          <w:sz w:val="24"/>
-          <w:szCs w:val="24"/>
-        </w:rPr>
-      </w:pPr>
-    </w:p>
-    <w:p>
-      <w:pPr>
-        <w:spacing w:after="0" w:line="240" w:lineRule="auto"/>
-        <w:rPr>
-          <w:rFonts w:ascii="Arial" w:eastAsia="Times New Roman" w:hAnsi="Arial" w:cs="Arial"/>
-          <w:sz w:val="24"/>
-          <w:szCs w:val="24"/>
-        </w:rPr>
-      </w:pPr>
-    </w:p>
-    <w:p>
-      <w:pPr>
-        <w:spacing w:after="0" w:line="240" w:lineRule="auto"/>
-        <w:rPr>
-          <w:rFonts w:ascii="Arial" w:eastAsia="Times New Roman" w:hAnsi="Arial" w:cs="Arial"/>
-          <w:sz w:val="24"/>
-          <w:szCs w:val="24"/>
-        </w:rPr>
-      </w:pPr>
-    </w:p>
-    <w:p>
-      <w:pPr>
-        <w:spacing w:after="0" w:line="240" w:lineRule="auto"/>
-        <w:rPr>
-          <w:rFonts w:ascii="Arial" w:eastAsia="Times New Roman" w:hAnsi="Arial" w:cs="Arial"/>
-          <w:sz w:val="24"/>
-          <w:szCs w:val="24"/>
-        </w:rPr>
-      </w:pPr>
-    </w:p>
-    <w:p>
-      <w:pPr>
-        <w:spacing w:after="0" w:line="240" w:lineRule="auto"/>
-        <w:rPr>
-          <w:rFonts w:ascii="Arial" w:eastAsia="Times New Roman" w:hAnsi="Arial" w:cs="Arial"/>
-          <w:sz w:val="24"/>
-          <w:szCs w:val="24"/>
-        </w:rPr>
-      </w:pPr>
-    </w:p>
-    <w:p>
-      <w:pPr>
-        <w:spacing w:after="0" w:line="240" w:lineRule="auto"/>
-        <w:rPr>
-          <w:rFonts w:ascii="Arial" w:eastAsia="Times New Roman" w:hAnsi="Arial" w:cs="Arial"/>
-          <w:sz w:val="24"/>
-          <w:szCs w:val="24"/>
-        </w:rPr>
-      </w:pPr>
-    </w:p>
-    <w:p>
-      <w:pPr>
-        <w:spacing w:after="0" w:line="240" w:lineRule="auto"/>
-        <w:rPr>
-          <w:rFonts w:ascii="Arial" w:eastAsia="Times New Roman" w:hAnsi="Arial" w:cs="Arial"/>
-          <w:sz w:val="24"/>
-          <w:szCs w:val="24"/>
-        </w:rPr>
-      </w:pPr>
-    </w:p>
-    <w:p>
-      <w:pPr>
-        <w:spacing w:after="0" w:line="240" w:lineRule="auto"/>
-        <w:rPr>
-          <w:rFonts w:ascii="Arial" w:eastAsia="Times New Roman" w:hAnsi="Arial" w:cs="Arial"/>
-          <w:sz w:val="24"/>
-          <w:szCs w:val="24"/>
-        </w:rPr>
-      </w:pPr>
-    </w:p>
-    <w:p>
-      <w:pPr>
-        <w:spacing w:after="0" w:line="240" w:lineRule="auto"/>
-        <w:rPr>
-          <w:rFonts w:ascii="Arial" w:eastAsia="Times New Roman" w:hAnsi="Arial" w:cs="Arial"/>
-          <w:sz w:val="24"/>
-          <w:szCs w:val="24"/>
-        </w:rPr>
-      </w:pPr>
-    </w:p>
-    <w:p>
-      <w:pPr>
-        <w:spacing w:after="0" w:line="240" w:lineRule="auto"/>
-        <w:rPr>
-          <w:rFonts w:ascii="Arial" w:eastAsia="Times New Roman" w:hAnsi="Arial" w:cs="Arial"/>
-          <w:sz w:val="24"/>
-          <w:szCs w:val="24"/>
-        </w:rPr>
-      </w:pPr>
-    </w:p>
-    <w:p>
-      <w:pPr>
-        <w:spacing w:after="0" w:line="240" w:lineRule="auto"/>
-        <w:rPr>
-          <w:rFonts w:ascii="Arial" w:eastAsia="Times New Roman" w:hAnsi="Arial" w:cs="Arial"/>
-          <w:sz w:val="24"/>
-          <w:szCs w:val="24"/>
-        </w:rPr>
-      </w:pPr>
-    </w:p>
-    <w:p>
-      <w:pPr>
-        <w:spacing w:after="0" w:line="240" w:lineRule="auto"/>
-        <w:rPr>
-          <w:rFonts w:ascii="Arial" w:eastAsia="Times New Roman" w:hAnsi="Arial" w:cs="Arial"/>
-          <w:sz w:val="24"/>
-          <w:szCs w:val="24"/>
-        </w:rPr>
-      </w:pPr>
-    </w:p>
-    <w:p>
-      <w:pPr>
-        <w:spacing w:after="0" w:line="240" w:lineRule="auto"/>
-        <w:rPr>
-          <w:rFonts w:ascii="Arial" w:eastAsia="Times New Roman" w:hAnsi="Arial" w:cs="Arial"/>
-          <w:sz w:val="24"/>
-          <w:szCs w:val="24"/>
-        </w:rPr>
-      </w:pPr>
-    </w:p>
-    <w:p>
-      <w:pPr>
-        <w:spacing w:after="0" w:line="240" w:lineRule="auto"/>
-        <w:rPr>
-          <w:rFonts w:ascii="Arial" w:eastAsia="Times New Roman" w:hAnsi="Arial" w:cs="Arial"/>
-          <w:sz w:val="24"/>
-          <w:szCs w:val="24"/>
-        </w:rPr>
-      </w:pPr>
-    </w:p>
-    <w:p>
-      <w:pPr>
-        <w:spacing w:after="0" w:line="240" w:lineRule="auto"/>
-        <w:rPr>
-          <w:rFonts w:ascii="Arial" w:eastAsia="Times New Roman" w:hAnsi="Arial" w:cs="Arial"/>
-          <w:sz w:val="24"/>
-          <w:szCs w:val="24"/>
-        </w:rPr>
-      </w:pPr>
-    </w:p>
-    <w:p>
-      <w:pPr>
-        <w:spacing w:after="0" w:line="240" w:lineRule="auto"/>
-        <w:rPr>
-          <w:rFonts w:ascii="Arial" w:eastAsia="Times New Roman" w:hAnsi="Arial" w:cs="Arial"/>
-          <w:sz w:val="24"/>
-          <w:szCs w:val="24"/>
-        </w:rPr>
-      </w:pPr>
-    </w:p>
-    <w:p>
-      <w:pPr>
-        <w:spacing w:after="0" w:line="240" w:lineRule="auto"/>
-        <w:rPr>
-          <w:rFonts w:ascii="Arial" w:eastAsia="Times New Roman" w:hAnsi="Arial" w:cs="Arial"/>
-          <w:sz w:val="24"/>
-          <w:szCs w:val="24"/>
-        </w:rPr>
-      </w:pPr>
     </w:p>
     <w:p>
       <w:pPr>
@@ -3041,69 +2685,7 @@
       <w:pPr>
         <w:rPr>
           <w:rFonts w:ascii="Arial" w:hAnsi="Arial" w:cs="Arial"/>
-        </w:rPr>
-      </w:pPr>
-    </w:p>
-    <w:p>
-      <w:pPr>
-        <w:rPr>
-          <w:rFonts w:ascii="Arial" w:hAnsi="Arial" w:cs="Arial"/>
-        </w:rPr>
-      </w:pPr>
-    </w:p>
-    <w:p>
-      <w:pPr>
-        <w:rPr>
-          <w:rFonts w:ascii="Arial" w:hAnsi="Arial" w:cs="Arial"/>
-        </w:rPr>
-      </w:pPr>
-    </w:p>
-    <w:p>
-      <w:pPr>
-        <w:rPr>
-          <w:rFonts w:ascii="Arial" w:hAnsi="Arial" w:cs="Arial"/>
-        </w:rPr>
-      </w:pPr>
-    </w:p>
-    <w:p>
-      <w:pPr>
-        <w:rPr>
-          <w:rFonts w:ascii="Arial" w:hAnsi="Arial" w:cs="Arial"/>
-        </w:rPr>
-      </w:pPr>
-    </w:p>
-    <w:p>
-      <w:pPr>
-        <w:rPr>
-          <w:rFonts w:ascii="Arial" w:hAnsi="Arial" w:cs="Arial"/>
-        </w:rPr>
-      </w:pPr>
-    </w:p>
-    <w:p>
-      <w:pPr>
-        <w:rPr>
-          <w:rFonts w:ascii="Arial" w:hAnsi="Arial" w:cs="Arial"/>
-        </w:rPr>
-      </w:pPr>
-    </w:p>
-    <w:p>
-      <w:pPr>
-        <w:rPr>
-          <w:rFonts w:ascii="Arial" w:hAnsi="Arial" w:cs="Arial"/>
-        </w:rPr>
-      </w:pPr>
-    </w:p>
-    <w:p>
-      <w:pPr>
-        <w:rPr>
-          <w:rFonts w:ascii="Arial" w:hAnsi="Arial" w:cs="Arial"/>
-        </w:rPr>
-      </w:pPr>
-    </w:p>
-    <w:p>
-      <w:pPr>
-        <w:rPr>
-          <w:rFonts w:ascii="Arial" w:hAnsi="Arial" w:cs="Arial"/>
+          <w:u w:val="single"/>
         </w:rPr>
       </w:pPr>
     </w:p>
@@ -6189,6 +5771,7 @@
       <w:r>
         <w:rPr>
           <w:rFonts w:ascii="Arial" w:hAnsi="Arial" w:cs="Arial"/>
+          <w:noProof/>
           <w:sz w:val="24"/>
           <w:szCs w:val="24"/>
         </w:rPr>
@@ -6343,6 +5926,7 @@
       <w:r>
         <w:rPr>
           <w:rFonts w:ascii="Arial" w:hAnsi="Arial" w:cs="Arial"/>
+          <w:noProof/>
         </w:rPr>
         <w:drawing>
           <wp:inline distT="0" distB="0" distL="0" distR="0" wp14:anchorId="722E2E4D" wp14:editId="25EF2CB0">
@@ -7213,6 +6797,7 @@
       <w:r>
         <w:rPr>
           <w:rFonts w:ascii="Arial" w:hAnsi="Arial" w:cs="Arial"/>
+          <w:noProof/>
         </w:rPr>
         <w:drawing>
           <wp:inline distT="0" distB="0" distL="0" distR="0" wp14:anchorId="49C69C5F" wp14:editId="665888C6">

</xml_diff>